<commit_message>
lista enlazada hibrida, no tipo T
</commit_message>
<xml_diff>
--- a/Preguntas.docx
+++ b/Preguntas.docx
@@ -6,13 +6,8 @@
       <w:pPr>
         <w:pStyle w:val="Title"/>
       </w:pPr>
-      <w:proofErr w:type="spellStart"/>
       <w:r>
-        <w:t>Preguntas</w:t>
-      </w:r>
-      <w:proofErr w:type="spellEnd"/>
-      <w:r>
-        <w:t xml:space="preserve"> </w:t>
+        <w:t xml:space="preserve">Preguntas </w:t>
       </w:r>
     </w:p>
     <w:p/>
@@ -27,19 +22,11 @@
           <w:lang w:val="es-ES"/>
         </w:rPr>
       </w:pPr>
-      <w:proofErr w:type="gramStart"/>
       <w:r>
         <w:rPr>
           <w:lang w:val="es-ES"/>
         </w:rPr>
-        <w:t>Como funciona la biblioteca?</w:t>
-      </w:r>
-      <w:proofErr w:type="gramEnd"/>
-      <w:r>
-        <w:rPr>
-          <w:lang w:val="es-ES"/>
-        </w:rPr>
-        <w:t xml:space="preserve"> (Y actualiz</w:t>
+        <w:t>Como funciona la biblioteca? (Y actualiz</w:t>
       </w:r>
       <w:r>
         <w:rPr>
@@ -51,22 +38,36 @@
         <w:rPr>
           <w:lang w:val="es-ES"/>
         </w:rPr>
-        <w:t>r</w:t>
+        <w:t xml:space="preserve">r? ) </w:t>
       </w:r>
-      <w:proofErr w:type="gramStart"/>
+    </w:p>
+    <w:p>
+      <w:pPr>
+        <w:pStyle w:val="ListParagraph"/>
+        <w:rPr>
+          <w:lang w:val="es-ES"/>
+        </w:rPr>
+      </w:pPr>
       <w:r>
         <w:rPr>
           <w:lang w:val="es-ES"/>
         </w:rPr>
-        <w:t>? )</w:t>
+        <w:sym w:font="Wingdings" w:char="F0E0"/>
       </w:r>
-      <w:proofErr w:type="gramEnd"/>
       <w:r>
         <w:rPr>
           <w:lang w:val="es-ES"/>
         </w:rPr>
-        <w:t xml:space="preserve"> </w:t>
+        <w:t>Como una biblioteca real donde ud mete sus libros</w:t>
       </w:r>
+    </w:p>
+    <w:p>
+      <w:pPr>
+        <w:pStyle w:val="ListParagraph"/>
+        <w:rPr>
+          <w:lang w:val="es-ES"/>
+        </w:rPr>
+      </w:pPr>
     </w:p>
     <w:p>
       <w:pPr>
@@ -90,6 +91,24 @@
           <w:lang w:val="es-ES"/>
         </w:rPr>
         <w:t>Abrir en app, o abrir el archivo</w:t>
+      </w:r>
+    </w:p>
+    <w:p>
+      <w:pPr>
+        <w:pStyle w:val="ListParagraph"/>
+        <w:numPr>
+          <w:ilvl w:val="0"/>
+          <w:numId w:val="2"/>
+        </w:numPr>
+        <w:rPr>
+          <w:lang w:val="es-ES"/>
+        </w:rPr>
+      </w:pPr>
+      <w:r>
+        <w:rPr>
+          <w:lang w:val="es-ES"/>
+        </w:rPr>
+        <w:t>Ojala abrirlo en el app, con alguna biblioteca, no tiene xq poder editarlo, pero como quiera</w:t>
       </w:r>
       <w:bookmarkStart w:id="0" w:name="_GoBack"/>
       <w:bookmarkEnd w:id="0"/>
@@ -218,8 +237,123 @@
       </w:rPr>
     </w:lvl>
   </w:abstractNum>
+  <w:abstractNum w:abstractNumId="1" w15:restartNumberingAfterBreak="0">
+    <w:nsid w:val="72905DF7"/>
+    <w:multiLevelType w:val="hybridMultilevel"/>
+    <w:tmpl w:val="2E9807B8"/>
+    <w:lvl w:ilvl="0" w:tplc="F474BDA6">
+      <w:numFmt w:val="bullet"/>
+      <w:lvlText w:val=""/>
+      <w:lvlJc w:val="left"/>
+      <w:pPr>
+        <w:ind w:left="1080" w:hanging="360"/>
+      </w:pPr>
+      <w:rPr>
+        <w:rFonts w:ascii="Wingdings" w:eastAsiaTheme="minorHAnsi" w:hAnsi="Wingdings" w:cstheme="minorBidi" w:hint="default"/>
+      </w:rPr>
+    </w:lvl>
+    <w:lvl w:ilvl="1" w:tplc="04090003" w:tentative="1">
+      <w:start w:val="1"/>
+      <w:numFmt w:val="bullet"/>
+      <w:lvlText w:val="o"/>
+      <w:lvlJc w:val="left"/>
+      <w:pPr>
+        <w:ind w:left="1800" w:hanging="360"/>
+      </w:pPr>
+      <w:rPr>
+        <w:rFonts w:ascii="Courier New" w:hAnsi="Courier New" w:cs="Courier New" w:hint="default"/>
+      </w:rPr>
+    </w:lvl>
+    <w:lvl w:ilvl="2" w:tplc="04090005" w:tentative="1">
+      <w:start w:val="1"/>
+      <w:numFmt w:val="bullet"/>
+      <w:lvlText w:val=""/>
+      <w:lvlJc w:val="left"/>
+      <w:pPr>
+        <w:ind w:left="2520" w:hanging="360"/>
+      </w:pPr>
+      <w:rPr>
+        <w:rFonts w:ascii="Wingdings" w:hAnsi="Wingdings" w:hint="default"/>
+      </w:rPr>
+    </w:lvl>
+    <w:lvl w:ilvl="3" w:tplc="04090001" w:tentative="1">
+      <w:start w:val="1"/>
+      <w:numFmt w:val="bullet"/>
+      <w:lvlText w:val=""/>
+      <w:lvlJc w:val="left"/>
+      <w:pPr>
+        <w:ind w:left="3240" w:hanging="360"/>
+      </w:pPr>
+      <w:rPr>
+        <w:rFonts w:ascii="Symbol" w:hAnsi="Symbol" w:hint="default"/>
+      </w:rPr>
+    </w:lvl>
+    <w:lvl w:ilvl="4" w:tplc="04090003" w:tentative="1">
+      <w:start w:val="1"/>
+      <w:numFmt w:val="bullet"/>
+      <w:lvlText w:val="o"/>
+      <w:lvlJc w:val="left"/>
+      <w:pPr>
+        <w:ind w:left="3960" w:hanging="360"/>
+      </w:pPr>
+      <w:rPr>
+        <w:rFonts w:ascii="Courier New" w:hAnsi="Courier New" w:cs="Courier New" w:hint="default"/>
+      </w:rPr>
+    </w:lvl>
+    <w:lvl w:ilvl="5" w:tplc="04090005" w:tentative="1">
+      <w:start w:val="1"/>
+      <w:numFmt w:val="bullet"/>
+      <w:lvlText w:val=""/>
+      <w:lvlJc w:val="left"/>
+      <w:pPr>
+        <w:ind w:left="4680" w:hanging="360"/>
+      </w:pPr>
+      <w:rPr>
+        <w:rFonts w:ascii="Wingdings" w:hAnsi="Wingdings" w:hint="default"/>
+      </w:rPr>
+    </w:lvl>
+    <w:lvl w:ilvl="6" w:tplc="04090001" w:tentative="1">
+      <w:start w:val="1"/>
+      <w:numFmt w:val="bullet"/>
+      <w:lvlText w:val=""/>
+      <w:lvlJc w:val="left"/>
+      <w:pPr>
+        <w:ind w:left="5400" w:hanging="360"/>
+      </w:pPr>
+      <w:rPr>
+        <w:rFonts w:ascii="Symbol" w:hAnsi="Symbol" w:hint="default"/>
+      </w:rPr>
+    </w:lvl>
+    <w:lvl w:ilvl="7" w:tplc="04090003" w:tentative="1">
+      <w:start w:val="1"/>
+      <w:numFmt w:val="bullet"/>
+      <w:lvlText w:val="o"/>
+      <w:lvlJc w:val="left"/>
+      <w:pPr>
+        <w:ind w:left="6120" w:hanging="360"/>
+      </w:pPr>
+      <w:rPr>
+        <w:rFonts w:ascii="Courier New" w:hAnsi="Courier New" w:cs="Courier New" w:hint="default"/>
+      </w:rPr>
+    </w:lvl>
+    <w:lvl w:ilvl="8" w:tplc="04090005" w:tentative="1">
+      <w:start w:val="1"/>
+      <w:numFmt w:val="bullet"/>
+      <w:lvlText w:val=""/>
+      <w:lvlJc w:val="left"/>
+      <w:pPr>
+        <w:ind w:left="6840" w:hanging="360"/>
+      </w:pPr>
+      <w:rPr>
+        <w:rFonts w:ascii="Wingdings" w:hAnsi="Wingdings" w:hint="default"/>
+      </w:rPr>
+    </w:lvl>
+  </w:abstractNum>
   <w:num w:numId="1">
     <w:abstractNumId w:val="0"/>
+  </w:num>
+  <w:num w:numId="2">
+    <w:abstractNumId w:val="1"/>
   </w:num>
 </w:numbering>
 </file>
@@ -347,6 +481,7 @@
     <w:lsdException w:name="HTML Sample" w:semiHidden="1" w:unhideWhenUsed="1"/>
     <w:lsdException w:name="HTML Typewriter" w:semiHidden="1" w:unhideWhenUsed="1"/>
     <w:lsdException w:name="HTML Variable" w:semiHidden="1" w:unhideWhenUsed="1"/>
+    <w:lsdException w:name="Normal Table" w:semiHidden="1" w:unhideWhenUsed="1"/>
     <w:lsdException w:name="annotation subject" w:semiHidden="1" w:unhideWhenUsed="1"/>
     <w:lsdException w:name="No List" w:semiHidden="1" w:unhideWhenUsed="1"/>
     <w:lsdException w:name="Outline List 1" w:semiHidden="1" w:unhideWhenUsed="1"/>
@@ -392,9 +527,11 @@
     <w:lsdException w:name="Table Subtle 1" w:semiHidden="1" w:unhideWhenUsed="1"/>
     <w:lsdException w:name="Table Subtle 2" w:semiHidden="1" w:unhideWhenUsed="1"/>
     <w:lsdException w:name="Table Web 1" w:semiHidden="1" w:unhideWhenUsed="1"/>
+    <w:lsdException w:name="Table Web 2" w:semiHidden="1" w:unhideWhenUsed="1"/>
     <w:lsdException w:name="Table Web 3" w:semiHidden="1" w:unhideWhenUsed="1"/>
     <w:lsdException w:name="Balloon Text" w:semiHidden="1" w:unhideWhenUsed="1"/>
     <w:lsdException w:name="Table Grid" w:uiPriority="39"/>
+    <w:lsdException w:name="Table Theme" w:semiHidden="1" w:unhideWhenUsed="1"/>
     <w:lsdException w:name="Placeholder Text" w:semiHidden="1"/>
     <w:lsdException w:name="No Spacing" w:uiPriority="1" w:qFormat="1"/>
     <w:lsdException w:name="Light Shading" w:uiPriority="60"/>

</xml_diff>